<commit_message>
added nice titles/group#/group names
</commit_message>
<xml_diff>
--- a/design2.docx
+++ b/design2.docx
@@ -6,6 +6,103 @@
       <w:pPr>
         <w:spacing w:after="200" w:line="276" w:lineRule="auto"/>
         <w:jc w:val="both"/>
+        <w:rPr>
+          <w:rFonts w:ascii="Times New Roman" w:hAnsi="Times New Roman" w:cs="Times New Roman" w:hint="eastAsia"/>
+          <w:sz w:val="24"/>
+        </w:rPr>
+      </w:pPr>
+      <w:proofErr w:type="spellStart"/>
+      <w:r>
+        <w:rPr>
+          <w:rFonts w:ascii="Times New Roman" w:hAnsi="Times New Roman" w:cs="Times New Roman"/>
+          <w:sz w:val="24"/>
+        </w:rPr>
+        <w:t>C</w:t>
+      </w:r>
+      <w:r>
+        <w:rPr>
+          <w:rFonts w:ascii="Times New Roman" w:hAnsi="Times New Roman" w:cs="Times New Roman" w:hint="eastAsia"/>
+          <w:sz w:val="24"/>
+        </w:rPr>
+        <w:t>mkatigb</w:t>
+      </w:r>
+      <w:proofErr w:type="spellEnd"/>
+      <w:r>
+        <w:rPr>
+          <w:rFonts w:ascii="Times New Roman" w:hAnsi="Times New Roman" w:cs="Times New Roman" w:hint="eastAsia"/>
+          <w:sz w:val="24"/>
+        </w:rPr>
+        <w:br/>
+      </w:r>
+      <w:proofErr w:type="spellStart"/>
+      <w:r>
+        <w:rPr>
+          <w:rFonts w:ascii="Times New Roman" w:hAnsi="Times New Roman" w:cs="Times New Roman" w:hint="eastAsia"/>
+          <w:sz w:val="24"/>
+        </w:rPr>
+        <w:t>jkpmok</w:t>
+      </w:r>
+      <w:proofErr w:type="spellEnd"/>
+      <w:r>
+        <w:rPr>
+          <w:rFonts w:ascii="Times New Roman" w:hAnsi="Times New Roman" w:cs="Times New Roman" w:hint="eastAsia"/>
+          <w:sz w:val="24"/>
+        </w:rPr>
+        <w:br/>
+      </w:r>
+      <w:proofErr w:type="spellStart"/>
+      <w:r>
+        <w:rPr>
+          <w:rFonts w:ascii="Times New Roman" w:hAnsi="Times New Roman" w:cs="Times New Roman" w:hint="eastAsia"/>
+          <w:sz w:val="24"/>
+        </w:rPr>
+        <w:t>dhdkim</w:t>
+      </w:r>
+      <w:proofErr w:type="spellEnd"/>
+      <w:r>
+        <w:rPr>
+          <w:rFonts w:ascii="Times New Roman" w:hAnsi="Times New Roman" w:cs="Times New Roman"/>
+          <w:sz w:val="24"/>
+        </w:rPr>
+        <w:br/>
+      </w:r>
+      <w:r>
+        <w:rPr>
+          <w:rFonts w:ascii="Times New Roman" w:hAnsi="Times New Roman" w:cs="Times New Roman" w:hint="eastAsia"/>
+          <w:sz w:val="24"/>
+        </w:rPr>
+        <w:t>Group 10</w:t>
+      </w:r>
+      <w:bookmarkStart w:id="0" w:name="_GoBack"/>
+      <w:bookmarkEnd w:id="0"/>
+    </w:p>
+    <w:p>
+      <w:pPr>
+        <w:spacing w:after="200" w:line="276" w:lineRule="auto"/>
+        <w:jc w:val="both"/>
+        <w:rPr>
+          <w:rFonts w:ascii="Times New Roman" w:hAnsi="Times New Roman" w:cs="Times New Roman" w:hint="eastAsia"/>
+          <w:b/>
+          <w:sz w:val="28"/>
+          <w:szCs w:val="28"/>
+          <w:u w:val="single"/>
+        </w:rPr>
+      </w:pPr>
+      <w:r>
+        <w:rPr>
+          <w:rFonts w:ascii="Times New Roman" w:hAnsi="Times New Roman" w:cs="Times New Roman" w:hint="eastAsia"/>
+          <w:b/>
+          <w:sz w:val="28"/>
+          <w:szCs w:val="28"/>
+          <w:u w:val="single"/>
+        </w:rPr>
+        <w:t>Assignment 2 Design Questions</w:t>
+      </w:r>
+    </w:p>
+    <w:p>
+      <w:pPr>
+        <w:spacing w:after="200" w:line="276" w:lineRule="auto"/>
+        <w:jc w:val="both"/>
       </w:pPr>
       <w:proofErr w:type="gramStart"/>
       <w:r>
@@ -363,7 +460,6 @@
           <w:rFonts w:ascii="Times New Roman" w:eastAsia="Times New Roman" w:hAnsi="Times New Roman" w:cs="Times New Roman"/>
           <w:sz w:val="24"/>
         </w:rPr>
-        <w:lastRenderedPageBreak/>
         <w:tab/>
       </w:r>
       <w:r>
@@ -832,7 +928,15 @@
           <w:sz w:val="24"/>
         </w:rPr>
         <w:tab/>
-        <w:t>We would have used locks and conditional variables to protect the thread from unwanted behaviors. The locks are to make sure no multiple processes exit at the same time, and the CVs are for allowing the process waiting to "wait" for a "signal" from the process that is finishing up.</w:t>
+        <w:t xml:space="preserve">We would have used locks and conditional variables to protect the thread from unwanted behaviors. The locks are to make sure no multiple processes exit at the same time, </w:t>
+      </w:r>
+      <w:r>
+        <w:rPr>
+          <w:rFonts w:ascii="Times New Roman" w:eastAsia="Times New Roman" w:hAnsi="Times New Roman" w:cs="Times New Roman"/>
+          <w:sz w:val="24"/>
+        </w:rPr>
+        <w:lastRenderedPageBreak/>
+        <w:t>and the CVs are for allowing the process waiting to "wait" for a "signal" from the process that is finishing up.</w:t>
       </w:r>
     </w:p>
     <w:p>
@@ -896,15 +1000,7 @@
           <w:sz w:val="24"/>
         </w:rPr>
         <w:tab/>
-        <w:t xml:space="preserve">We would have implemented logic so that a thread cannot wait on another thread that </w:t>
-      </w:r>
-      <w:r>
-        <w:rPr>
-          <w:rFonts w:ascii="Times New Roman" w:eastAsia="Times New Roman" w:hAnsi="Times New Roman" w:cs="Times New Roman"/>
-          <w:sz w:val="24"/>
-        </w:rPr>
-        <w:lastRenderedPageBreak/>
-        <w:t>is waiting.</w:t>
+        <w:t>We would have implemented logic so that a thread cannot wait on another thread that is waiting.</w:t>
       </w:r>
     </w:p>
     <w:p>
@@ -1265,10 +1361,7 @@
         <w:jc w:val="both"/>
       </w:pPr>
     </w:p>
-    <w:p>
-      <w:bookmarkStart w:id="0" w:name="_GoBack"/>
-      <w:bookmarkEnd w:id="0"/>
-    </w:p>
+    <w:p/>
     <w:sectPr>
       <w:pgSz w:w="11906" w:h="16838"/>
       <w:pgMar w:top="1701" w:right="1440" w:bottom="1440" w:left="1440" w:header="851" w:footer="992" w:gutter="0"/>

</xml_diff>